<commit_message>
Modified Lab01.docx and Security.docx
</commit_message>
<xml_diff>
--- a/Lab01.docx
+++ b/Lab01.docx
@@ -13,456 +13,7 @@
         <w:rPr>
           <w:b/>
         </w:rPr>
-        <w:t>Lab01 Document</w:t>
-      </w:r>
-    </w:p>
-    <w:p>
-      <w:pPr>
-        <w:jc w:val="center"/>
-        <w:rPr>
-          <w:b/>
-        </w:rPr>
-      </w:pPr>
-      <w:r>
-        <w:rPr>
-          <w:b/>
-        </w:rPr>
-        <w:t>Setti</w:t>
-      </w:r>
-      <w:r>
-        <w:rPr>
-          <w:b/>
-        </w:rPr>
-        <w:t xml:space="preserve">ng up Management Authentication </w:t>
-      </w:r>
-      <w:r>
-        <w:rPr>
-          <w:b/>
-        </w:rPr>
-        <w:t>a</w:t>
-      </w:r>
-      <w:r>
-        <w:rPr>
-          <w:b/>
-        </w:rPr>
-        <w:t xml:space="preserve">nd Authorization for IBM Access </w:t>
-      </w:r>
-      <w:r>
-        <w:rPr>
-          <w:b/>
-        </w:rPr>
-        <w:t>Manager</w:t>
-      </w:r>
-    </w:p>
-    <w:p>
-      <w:pPr>
-        <w:jc w:val="center"/>
-        <w:rPr>
-          <w:b/>
-        </w:rPr>
-      </w:pPr>
-    </w:p>
-    <w:p>
-      <w:r>
-        <w:t xml:space="preserve">Setting lab environment: We need to select virtual machine to perform the tasks in the lab. There are user VM, IBM Access Manager Appliance VM, IBM Directory Server Appliance VM. </w:t>
-      </w:r>
-    </w:p>
-    <w:p>
-      <w:pPr>
-        <w:rPr>
-          <w:b/>
-        </w:rPr>
-      </w:pPr>
-      <w:r>
-        <w:rPr>
-          <w:b/>
-        </w:rPr>
-        <w:t>LDAP Structure Overview:</w:t>
-      </w:r>
-    </w:p>
-    <w:p>
-      <w:pPr>
-        <w:pStyle w:val="ListParagraph"/>
-        <w:numPr>
-          <w:ilvl w:val="0"/>
-          <w:numId w:val="1"/>
-        </w:numPr>
-      </w:pPr>
-      <w:r>
-        <w:t xml:space="preserve">IBM Directory Server Appliance VM includes an organized LDAP instance. The LDAP instance includes users and groups set up. </w:t>
-      </w:r>
-    </w:p>
-    <w:p>
-      <w:pPr>
-        <w:pStyle w:val="ListParagraph"/>
-        <w:numPr>
-          <w:ilvl w:val="0"/>
-          <w:numId w:val="1"/>
-        </w:numPr>
-      </w:pPr>
-      <w:r>
-        <w:t>LDAP instance has two groups: admins and auditors</w:t>
-      </w:r>
-    </w:p>
-    <w:p>
-      <w:pPr>
-        <w:pStyle w:val="ListParagraph"/>
-        <w:numPr>
-          <w:ilvl w:val="0"/>
-          <w:numId w:val="1"/>
-        </w:numPr>
-      </w:pPr>
-      <w:r>
-        <w:t xml:space="preserve">The admins group includes two user members: admin and </w:t>
-      </w:r>
-      <w:proofErr w:type="spellStart"/>
-      <w:r>
-        <w:t>binduser</w:t>
-      </w:r>
-      <w:proofErr w:type="spellEnd"/>
-    </w:p>
-    <w:p>
-      <w:pPr>
-        <w:pStyle w:val="ListParagraph"/>
-        <w:numPr>
-          <w:ilvl w:val="0"/>
-          <w:numId w:val="1"/>
-        </w:numPr>
-      </w:pPr>
-      <w:r>
-        <w:t>The auditors group has two user members: bob and peter</w:t>
-      </w:r>
-    </w:p>
-    <w:p>
-      <w:pPr>
-        <w:rPr>
-          <w:b/>
-        </w:rPr>
-      </w:pPr>
-      <w:r>
-        <w:rPr>
-          <w:b/>
-        </w:rPr>
-        <w:t xml:space="preserve">Starting LDAP: </w:t>
-      </w:r>
-    </w:p>
-    <w:p>
-      <w:pPr>
-        <w:pStyle w:val="ListParagraph"/>
-        <w:numPr>
-          <w:ilvl w:val="0"/>
-          <w:numId w:val="2"/>
-        </w:numPr>
-      </w:pPr>
-      <w:r>
-        <w:t>Select ‘</w:t>
-      </w:r>
-      <w:proofErr w:type="spellStart"/>
-      <w:r>
-        <w:t>iamd</w:t>
-      </w:r>
-      <w:proofErr w:type="spellEnd"/>
-      <w:r>
-        <w:t>’ virtual machine and login with username as ‘admin’ and password as ‘P@ssw0rd’</w:t>
-      </w:r>
-    </w:p>
-    <w:p>
-      <w:pPr>
-        <w:pStyle w:val="ListParagraph"/>
-        <w:numPr>
-          <w:ilvl w:val="0"/>
-          <w:numId w:val="2"/>
-        </w:numPr>
-      </w:pPr>
-      <w:r>
-        <w:t xml:space="preserve">Open </w:t>
-      </w:r>
-      <w:r>
-        <w:t xml:space="preserve">this </w:t>
-      </w:r>
-      <w:proofErr w:type="spellStart"/>
-      <w:r>
-        <w:t>url</w:t>
-      </w:r>
-      <w:proofErr w:type="spellEnd"/>
-      <w:r>
-        <w:t xml:space="preserve"> in a </w:t>
-      </w:r>
-      <w:proofErr w:type="spellStart"/>
-      <w:r>
-        <w:t>firefox</w:t>
-      </w:r>
-      <w:proofErr w:type="spellEnd"/>
-      <w:r>
-        <w:t xml:space="preserve"> browser ‘https://sds1.com’ and login with ‘admin’ and ‘P@ssw0rd’</w:t>
-      </w:r>
-    </w:p>
-    <w:p>
-      <w:pPr>
-        <w:pStyle w:val="ListParagraph"/>
-        <w:numPr>
-          <w:ilvl w:val="0"/>
-          <w:numId w:val="2"/>
-        </w:numPr>
-      </w:pPr>
-      <w:r>
-        <w:t xml:space="preserve">Under ‘Server Control’ section, select ‘Directory Server’ and </w:t>
-      </w:r>
-      <w:r>
-        <w:t xml:space="preserve">click on </w:t>
-      </w:r>
-      <w:r>
-        <w:t>‘Start’</w:t>
-      </w:r>
-      <w:r>
-        <w:t xml:space="preserve"> button</w:t>
-      </w:r>
-    </w:p>
-    <w:p>
-      <w:pPr>
-        <w:rPr>
-          <w:b/>
-        </w:rPr>
-      </w:pPr>
-      <w:r>
-        <w:rPr>
-          <w:b/>
-        </w:rPr>
-        <w:t>C</w:t>
-      </w:r>
-      <w:r>
-        <w:rPr>
-          <w:b/>
-        </w:rPr>
-        <w:t>onfiguring Management A</w:t>
-      </w:r>
-      <w:r>
-        <w:rPr>
-          <w:b/>
-        </w:rPr>
-        <w:t>uthentication</w:t>
-      </w:r>
-      <w:r>
-        <w:rPr>
-          <w:b/>
-        </w:rPr>
-        <w:t>:</w:t>
-      </w:r>
-    </w:p>
-    <w:p>
-      <w:pPr>
-        <w:pStyle w:val="ListParagraph"/>
-        <w:numPr>
-          <w:ilvl w:val="0"/>
-          <w:numId w:val="3"/>
-        </w:numPr>
-      </w:pPr>
-      <w:r>
-        <w:rPr>
-          <w:b/>
-        </w:rPr>
-        <w:t>Setting up management authentication</w:t>
-      </w:r>
-      <w:r>
-        <w:t xml:space="preserve">: </w:t>
-      </w:r>
-      <w:r>
-        <w:t>Naviga</w:t>
-      </w:r>
-      <w:r>
-        <w:t>te to ‘https://iamidpa.ibmemm.edu’ and login with ‘admin’ and ‘P@ssw0rd’</w:t>
-      </w:r>
-    </w:p>
-    <w:p>
-      <w:pPr>
-        <w:pStyle w:val="ListParagraph"/>
-        <w:numPr>
-          <w:ilvl w:val="0"/>
-          <w:numId w:val="3"/>
-        </w:numPr>
-      </w:pPr>
-      <w:r>
-        <w:t>Navigate to ‘Manage System Settings &gt;System Settings&gt;Management Authentication’</w:t>
-      </w:r>
-    </w:p>
-    <w:p>
-      <w:pPr>
-        <w:pStyle w:val="ListParagraph"/>
-        <w:numPr>
-          <w:ilvl w:val="0"/>
-          <w:numId w:val="3"/>
-        </w:numPr>
-      </w:pPr>
-      <w:r>
-        <w:t>Select ‘Remote LDAP User Registry’ and in next LDAP tab enter host name as ‘</w:t>
-      </w:r>
-      <w:r>
-        <w:t>sds1.com</w:t>
-      </w:r>
-      <w:r>
-        <w:t>’ and port number as ‘389’</w:t>
-      </w:r>
-    </w:p>
-    <w:p>
-      <w:pPr>
-        <w:pStyle w:val="ListParagraph"/>
-        <w:numPr>
-          <w:ilvl w:val="0"/>
-          <w:numId w:val="3"/>
-        </w:numPr>
-      </w:pPr>
-      <w:r>
-        <w:t>Uncheck ‘Anonymous Bind’, in Bind DN field enter ‘</w:t>
-      </w:r>
-      <w:proofErr w:type="spellStart"/>
-      <w:r>
-        <w:t>cn</w:t>
-      </w:r>
-      <w:proofErr w:type="spellEnd"/>
-      <w:r>
-        <w:t>=</w:t>
-      </w:r>
-      <w:proofErr w:type="spellStart"/>
-      <w:proofErr w:type="gramStart"/>
-      <w:r>
-        <w:t>bind</w:t>
-      </w:r>
-      <w:r>
-        <w:t>user,ou</w:t>
-      </w:r>
-      <w:proofErr w:type="spellEnd"/>
-      <w:proofErr w:type="gramEnd"/>
-      <w:r>
-        <w:t>=</w:t>
-      </w:r>
-      <w:proofErr w:type="spellStart"/>
-      <w:r>
-        <w:t>adminusers,o</w:t>
-      </w:r>
-      <w:proofErr w:type="spellEnd"/>
-      <w:r>
-        <w:t>=</w:t>
-      </w:r>
-      <w:proofErr w:type="spellStart"/>
-      <w:r>
-        <w:t>myorg,c</w:t>
-      </w:r>
-      <w:proofErr w:type="spellEnd"/>
-      <w:r>
-        <w:t>=us’ and Bind Password as ‘</w:t>
-      </w:r>
-      <w:r>
-        <w:t>P@ssw</w:t>
-      </w:r>
-      <w:r>
-        <w:t xml:space="preserve">0rd’ </w:t>
-      </w:r>
-    </w:p>
-    <w:p>
-      <w:pPr>
-        <w:pStyle w:val="ListParagraph"/>
-        <w:numPr>
-          <w:ilvl w:val="0"/>
-          <w:numId w:val="3"/>
-        </w:numPr>
-      </w:pPr>
-      <w:r>
-        <w:t>In LDAP General tab, ‘</w:t>
-      </w:r>
-      <w:r>
-        <w:t>Group Member Attribute field</w:t>
-      </w:r>
-      <w:r>
-        <w:t>’</w:t>
-      </w:r>
-      <w:r>
-        <w:t xml:space="preserve">, enter </w:t>
-      </w:r>
-      <w:r>
-        <w:t>‘</w:t>
-      </w:r>
-      <w:proofErr w:type="spellStart"/>
-      <w:r>
-        <w:t>uniquemember</w:t>
-      </w:r>
-      <w:proofErr w:type="spellEnd"/>
-      <w:r>
-        <w:t>’ and ‘</w:t>
-      </w:r>
-      <w:r>
-        <w:t>Base DN field</w:t>
-      </w:r>
-      <w:r>
-        <w:t>’</w:t>
-      </w:r>
-      <w:r>
-        <w:t xml:space="preserve">, enter </w:t>
-      </w:r>
-      <w:r>
-        <w:t>‘</w:t>
-      </w:r>
-      <w:r>
-        <w:t>c=us</w:t>
-      </w:r>
-      <w:r>
-        <w:t>’</w:t>
-      </w:r>
-      <w:r>
-        <w:t>.</w:t>
-      </w:r>
-    </w:p>
-    <w:p>
-      <w:pPr>
-        <w:pStyle w:val="ListParagraph"/>
-        <w:numPr>
-          <w:ilvl w:val="0"/>
-          <w:numId w:val="3"/>
-        </w:numPr>
-      </w:pPr>
-      <w:r>
-        <w:t>Leave default settings in LDAP SSL tab and save</w:t>
-      </w:r>
-    </w:p>
-    <w:p>
-      <w:pPr>
-        <w:pStyle w:val="ListParagraph"/>
-        <w:numPr>
-          <w:ilvl w:val="0"/>
-          <w:numId w:val="3"/>
-        </w:numPr>
-      </w:pPr>
-      <w:r>
-        <w:t>To deploy the changes, click on ‘Click here to review the changes or apply them to the system’ then select ‘Deploy’ option and logout</w:t>
-      </w:r>
-    </w:p>
-    <w:p>
-      <w:pPr>
-        <w:pStyle w:val="ListParagraph"/>
-        <w:numPr>
-          <w:ilvl w:val="0"/>
-          <w:numId w:val="3"/>
-        </w:numPr>
-      </w:pPr>
-      <w:r>
-        <w:rPr>
-          <w:b/>
-        </w:rPr>
-        <w:t>Login as an external user</w:t>
-      </w:r>
-      <w:r>
-        <w:t xml:space="preserve"> with credentials ‘admin’ and ‘object00’ </w:t>
-      </w:r>
-      <w:r>
-        <w:t>and</w:t>
-      </w:r>
-      <w:r>
-        <w:t xml:space="preserve"> as </w:t>
-      </w:r>
-      <w:r>
-        <w:rPr>
-          <w:b/>
-        </w:rPr>
-        <w:t>local use</w:t>
+        <w:t>Lab01-</w:t>
       </w:r>
       <w:bookmarkStart w:id="0" w:name="_GoBack"/>
       <w:bookmarkEnd w:id="0"/>
@@ -470,18 +21,159 @@
         <w:rPr>
           <w:b/>
         </w:rPr>
-        <w:t>r</w:t>
-      </w:r>
-      <w:r>
-        <w:t xml:space="preserve"> with credentials ‘</w:t>
-      </w:r>
-      <w:proofErr w:type="spellStart"/>
-      <w:r>
-        <w:t>admin@local</w:t>
-      </w:r>
-      <w:proofErr w:type="spellEnd"/>
-      <w:r>
-        <w:t>’ and ‘P@ssw0rd’</w:t>
+        <w:t>Document</w:t>
+      </w:r>
+    </w:p>
+    <w:p>
+      <w:pPr>
+        <w:jc w:val="center"/>
+        <w:rPr>
+          <w:b/>
+        </w:rPr>
+      </w:pPr>
+      <w:r>
+        <w:rPr>
+          <w:b/>
+        </w:rPr>
+        <w:t>Setting up Management Authentication and Authorization for IBM Access Manager</w:t>
+      </w:r>
+    </w:p>
+    <w:p>
+      <w:pPr>
+        <w:jc w:val="center"/>
+        <w:rPr>
+          <w:b/>
+        </w:rPr>
+      </w:pPr>
+    </w:p>
+    <w:p>
+      <w:r>
+        <w:t xml:space="preserve">Setting lab environment: We need to select virtual machine to perform the tasks in the lab. There are user VM, IBM Access Manager Appliance VM, IBM Directory Server Appliance VM. </w:t>
+      </w:r>
+    </w:p>
+    <w:p>
+      <w:pPr>
+        <w:rPr>
+          <w:b/>
+        </w:rPr>
+      </w:pPr>
+      <w:r>
+        <w:rPr>
+          <w:b/>
+        </w:rPr>
+        <w:t>LDAP Structure Overview:</w:t>
+      </w:r>
+    </w:p>
+    <w:p>
+      <w:pPr>
+        <w:pStyle w:val="ListParagraph"/>
+        <w:numPr>
+          <w:ilvl w:val="0"/>
+          <w:numId w:val="1"/>
+        </w:numPr>
+      </w:pPr>
+      <w:r>
+        <w:t xml:space="preserve">IBM Directory Server Appliance VM includes an organized LDAP instance. The LDAP instance includes users and groups set up. </w:t>
+      </w:r>
+    </w:p>
+    <w:p>
+      <w:pPr>
+        <w:pStyle w:val="ListParagraph"/>
+        <w:numPr>
+          <w:ilvl w:val="0"/>
+          <w:numId w:val="1"/>
+        </w:numPr>
+      </w:pPr>
+      <w:r>
+        <w:t>LDAP instance has two groups: admins and auditors</w:t>
+      </w:r>
+    </w:p>
+    <w:p>
+      <w:pPr>
+        <w:pStyle w:val="ListParagraph"/>
+        <w:numPr>
+          <w:ilvl w:val="0"/>
+          <w:numId w:val="1"/>
+        </w:numPr>
+      </w:pPr>
+      <w:r>
+        <w:t>The admins group includes two user members: admin and binduser</w:t>
+      </w:r>
+    </w:p>
+    <w:p>
+      <w:pPr>
+        <w:pStyle w:val="ListParagraph"/>
+        <w:numPr>
+          <w:ilvl w:val="0"/>
+          <w:numId w:val="1"/>
+        </w:numPr>
+      </w:pPr>
+      <w:r>
+        <w:t>The auditors group has two user members: bob and peter</w:t>
+      </w:r>
+    </w:p>
+    <w:p>
+      <w:pPr>
+        <w:rPr>
+          <w:b/>
+        </w:rPr>
+      </w:pPr>
+      <w:r>
+        <w:rPr>
+          <w:b/>
+        </w:rPr>
+        <w:t xml:space="preserve">Starting LDAP: </w:t>
+      </w:r>
+    </w:p>
+    <w:p>
+      <w:pPr>
+        <w:pStyle w:val="ListParagraph"/>
+        <w:numPr>
+          <w:ilvl w:val="0"/>
+          <w:numId w:val="2"/>
+        </w:numPr>
+      </w:pPr>
+      <w:r>
+        <w:t>Select ‘iamd’ virtual machine and login with username as ‘admin’ and password as ‘P@ssw0rd’</w:t>
+      </w:r>
+    </w:p>
+    <w:p>
+      <w:pPr>
+        <w:pStyle w:val="ListParagraph"/>
+        <w:numPr>
+          <w:ilvl w:val="0"/>
+          <w:numId w:val="2"/>
+        </w:numPr>
+      </w:pPr>
+      <w:r>
+        <w:t xml:space="preserve">Open </w:t>
+      </w:r>
+      <w:r>
+        <w:t>this url</w:t>
+      </w:r>
+      <w:r>
+        <w:t xml:space="preserve"> in a firefox browser ‘https://sds1.com’ and login with ‘admin’ and ‘P@ssw0rd’</w:t>
+      </w:r>
+    </w:p>
+    <w:p>
+      <w:pPr>
+        <w:pStyle w:val="ListParagraph"/>
+        <w:numPr>
+          <w:ilvl w:val="0"/>
+          <w:numId w:val="2"/>
+        </w:numPr>
+      </w:pPr>
+      <w:r>
+        <w:t xml:space="preserve">Under ‘Server Control’ section, select ‘Directory Server’ and </w:t>
+      </w:r>
+      <w:r>
+        <w:t xml:space="preserve">click on </w:t>
+      </w:r>
+      <w:r>
+        <w:t>‘Start’</w:t>
+      </w:r>
+      <w:r>
+        <w:t xml:space="preserve"> button</w:t>
       </w:r>
     </w:p>
     <w:p>
@@ -506,6 +198,217 @@
         <w:rPr>
           <w:b/>
         </w:rPr>
+        <w:t>uthentication</w:t>
+      </w:r>
+      <w:r>
+        <w:rPr>
+          <w:b/>
+        </w:rPr>
+        <w:t>:</w:t>
+      </w:r>
+    </w:p>
+    <w:p>
+      <w:pPr>
+        <w:pStyle w:val="ListParagraph"/>
+        <w:numPr>
+          <w:ilvl w:val="0"/>
+          <w:numId w:val="3"/>
+        </w:numPr>
+      </w:pPr>
+      <w:r>
+        <w:rPr>
+          <w:b/>
+        </w:rPr>
+        <w:t>Setting up management authentication</w:t>
+      </w:r>
+      <w:r>
+        <w:t xml:space="preserve">: </w:t>
+      </w:r>
+      <w:r>
+        <w:t>Naviga</w:t>
+      </w:r>
+      <w:r>
+        <w:t>te to ‘https://iamidpa.ibmemm.edu’ and login with ‘admin’ and ‘P@ssw0rd’</w:t>
+      </w:r>
+    </w:p>
+    <w:p>
+      <w:pPr>
+        <w:pStyle w:val="ListParagraph"/>
+        <w:numPr>
+          <w:ilvl w:val="0"/>
+          <w:numId w:val="3"/>
+        </w:numPr>
+      </w:pPr>
+      <w:r>
+        <w:t>Navigate to ‘Manage System Settings &gt;System Settings&gt;Management Authentication’</w:t>
+      </w:r>
+    </w:p>
+    <w:p>
+      <w:pPr>
+        <w:pStyle w:val="ListParagraph"/>
+        <w:numPr>
+          <w:ilvl w:val="0"/>
+          <w:numId w:val="3"/>
+        </w:numPr>
+      </w:pPr>
+      <w:r>
+        <w:t>Select ‘Remote LDAP User Registry’ and in next LDAP tab enter host name as ‘</w:t>
+      </w:r>
+      <w:r>
+        <w:t>sds1.com</w:t>
+      </w:r>
+      <w:r>
+        <w:t>’ and port number as ‘389’</w:t>
+      </w:r>
+    </w:p>
+    <w:p>
+      <w:pPr>
+        <w:pStyle w:val="ListParagraph"/>
+        <w:numPr>
+          <w:ilvl w:val="0"/>
+          <w:numId w:val="3"/>
+        </w:numPr>
+      </w:pPr>
+      <w:r>
+        <w:t>Uncheck ‘Anonymous Bind’, in Bind DN field enter ‘cn=binduser,ou=adminusers,o=myorg,c=us’ and Bind Password as ‘</w:t>
+      </w:r>
+      <w:r>
+        <w:t>P@ssw</w:t>
+      </w:r>
+      <w:r>
+        <w:t xml:space="preserve">0rd’ </w:t>
+      </w:r>
+    </w:p>
+    <w:p>
+      <w:pPr>
+        <w:pStyle w:val="ListParagraph"/>
+        <w:numPr>
+          <w:ilvl w:val="0"/>
+          <w:numId w:val="3"/>
+        </w:numPr>
+      </w:pPr>
+      <w:r>
+        <w:t>In LDAP General tab, ‘</w:t>
+      </w:r>
+      <w:r>
+        <w:t>Group Member Attribute field</w:t>
+      </w:r>
+      <w:r>
+        <w:t>’</w:t>
+      </w:r>
+      <w:r>
+        <w:t xml:space="preserve">, enter </w:t>
+      </w:r>
+      <w:r>
+        <w:t>‘</w:t>
+      </w:r>
+      <w:r>
+        <w:t>uniquemember</w:t>
+      </w:r>
+      <w:r>
+        <w:t>’ and ‘</w:t>
+      </w:r>
+      <w:r>
+        <w:t>Base DN field</w:t>
+      </w:r>
+      <w:r>
+        <w:t>’</w:t>
+      </w:r>
+      <w:r>
+        <w:t xml:space="preserve">, enter </w:t>
+      </w:r>
+      <w:r>
+        <w:t>‘</w:t>
+      </w:r>
+      <w:r>
+        <w:t>c=us</w:t>
+      </w:r>
+      <w:r>
+        <w:t>’</w:t>
+      </w:r>
+      <w:r>
+        <w:t>.</w:t>
+      </w:r>
+    </w:p>
+    <w:p>
+      <w:pPr>
+        <w:pStyle w:val="ListParagraph"/>
+        <w:numPr>
+          <w:ilvl w:val="0"/>
+          <w:numId w:val="3"/>
+        </w:numPr>
+      </w:pPr>
+      <w:r>
+        <w:t>Leave default settings in LDAP SSL tab and save</w:t>
+      </w:r>
+    </w:p>
+    <w:p>
+      <w:pPr>
+        <w:pStyle w:val="ListParagraph"/>
+        <w:numPr>
+          <w:ilvl w:val="0"/>
+          <w:numId w:val="3"/>
+        </w:numPr>
+      </w:pPr>
+      <w:r>
+        <w:t>To deploy the changes, click on ‘Click here to review the changes or apply them to the system’ then select ‘Deploy’ option and logout</w:t>
+      </w:r>
+    </w:p>
+    <w:p>
+      <w:pPr>
+        <w:pStyle w:val="ListParagraph"/>
+        <w:numPr>
+          <w:ilvl w:val="0"/>
+          <w:numId w:val="3"/>
+        </w:numPr>
+      </w:pPr>
+      <w:r>
+        <w:rPr>
+          <w:b/>
+        </w:rPr>
+        <w:t>Login as an external user</w:t>
+      </w:r>
+      <w:r>
+        <w:t xml:space="preserve"> with credentials ‘admin’ and ‘object00’ </w:t>
+      </w:r>
+      <w:r>
+        <w:t>and</w:t>
+      </w:r>
+      <w:r>
+        <w:t xml:space="preserve"> as </w:t>
+      </w:r>
+      <w:r>
+        <w:rPr>
+          <w:b/>
+        </w:rPr>
+        <w:t>local user</w:t>
+      </w:r>
+      <w:r>
+        <w:t xml:space="preserve"> with credentials ‘admin@local’ and ‘P@ssw0rd’</w:t>
+      </w:r>
+    </w:p>
+    <w:p>
+      <w:pPr>
+        <w:rPr>
+          <w:b/>
+        </w:rPr>
+      </w:pPr>
+      <w:r>
+        <w:rPr>
+          <w:b/>
+        </w:rPr>
+        <w:t>C</w:t>
+      </w:r>
+      <w:r>
+        <w:rPr>
+          <w:b/>
+        </w:rPr>
+        <w:t>onfiguring Management A</w:t>
+      </w:r>
+      <w:r>
+        <w:rPr>
+          <w:b/>
+        </w:rPr>
         <w:t>uthorization</w:t>
       </w:r>
       <w:r>
@@ -542,18 +445,7 @@
         <w:t>https</w:t>
       </w:r>
       <w:r>
-        <w:t xml:space="preserve">://iamidpa.ibmemm.edu’ and login with </w:t>
-      </w:r>
-      <w:r>
-        <w:t>‘</w:t>
-      </w:r>
-      <w:proofErr w:type="spellStart"/>
-      <w:r>
-        <w:t>admin@local</w:t>
-      </w:r>
-      <w:proofErr w:type="spellEnd"/>
-      <w:r>
-        <w:t>’ and ‘P@ssw0rd’</w:t>
+        <w:t>://iamidpa.ibmemm.edu’ and login with ‘admin@local’ and ‘P@ssw0rd’</w:t>
       </w:r>
     </w:p>
     <w:p>
@@ -565,13 +457,7 @@
         </w:numPr>
       </w:pPr>
       <w:r>
-        <w:t>Navigate to ‘Manage System Settings &gt;System Se</w:t>
-      </w:r>
-      <w:r>
-        <w:t>ttings&gt;Management Authorization</w:t>
-      </w:r>
-      <w:r>
-        <w:t>’</w:t>
+        <w:t>Navigate to ‘Manage System Settings &gt;System Settings&gt;Management Authorization’</w:t>
       </w:r>
     </w:p>
     <w:p>
@@ -583,10 +469,7 @@
         </w:numPr>
       </w:pPr>
       <w:r>
-        <w:t xml:space="preserve">Check ‘Enable Authorization Roles’ and click on </w:t>
-      </w:r>
-      <w:r>
-        <w:t>Click here to review the changes or apply them to the system’ then select ‘Deploy’ option and logout</w:t>
+        <w:t>Check ‘Enable Authorization Roles’ and click on Click here to review the changes or apply them to the system’ then select ‘Deploy’ option and logout</w:t>
       </w:r>
     </w:p>
     <w:p>
@@ -599,19 +482,7 @@
       </w:pPr>
       <w:r>
         <w:lastRenderedPageBreak/>
-        <w:t xml:space="preserve"> </w:t>
-      </w:r>
-      <w:r>
-        <w:t>Navigate to ‘Manage System Settings &gt;System Se</w:t>
-      </w:r>
-      <w:r>
-        <w:t>ttings&gt;Management Authentication</w:t>
-      </w:r>
-      <w:r>
-        <w:t>’</w:t>
-      </w:r>
-      <w:r>
-        <w:t xml:space="preserve"> and click on LDAP tab and </w:t>
+        <w:t xml:space="preserve"> Navigate to ‘Manage System Settings &gt;System Settings&gt;Management Authentication’ and click on LDAP tab and </w:t>
       </w:r>
       <w:r>
         <w:t>Bin</w:t>
@@ -635,33 +506,7 @@
         <w:t>Administrative Group</w:t>
       </w:r>
       <w:r>
-        <w:t xml:space="preserve"> DN field, update to ‘</w:t>
-      </w:r>
-      <w:proofErr w:type="spellStart"/>
-      <w:r>
-        <w:t>ou</w:t>
-      </w:r>
-      <w:proofErr w:type="spellEnd"/>
-      <w:r>
-        <w:t>=</w:t>
-      </w:r>
-      <w:proofErr w:type="spellStart"/>
-      <w:proofErr w:type="gramStart"/>
-      <w:r>
-        <w:t>groups,o</w:t>
-      </w:r>
-      <w:proofErr w:type="spellEnd"/>
-      <w:proofErr w:type="gramEnd"/>
-      <w:r>
-        <w:t>=</w:t>
-      </w:r>
-      <w:proofErr w:type="spellStart"/>
-      <w:r>
-        <w:t>myorg,c</w:t>
-      </w:r>
-      <w:proofErr w:type="spellEnd"/>
-      <w:r>
-        <w:t>=us’</w:t>
+        <w:t xml:space="preserve"> DN field, update to ‘ou=groups,o=myorg,c=us’</w:t>
       </w:r>
     </w:p>
     <w:p>
@@ -688,10 +533,7 @@
         </w:numPr>
       </w:pPr>
       <w:r>
-        <w:t>Navigate to Manage System Settings &gt; System Settings: Management Authorization.</w:t>
-      </w:r>
-      <w:r>
-        <w:t xml:space="preserve"> </w:t>
+        <w:t xml:space="preserve">Navigate to Manage System Settings &gt; System Settings: Management Authorization. </w:t>
       </w:r>
       <w:r>
         <w:t>In the Roles list, select Global Administrators</w:t>

</xml_diff>